<commit_message>
added some bodypart ideas
</commit_message>
<xml_diff>
--- a/Anleitung/Anleitung v2.docx
+++ b/Anleitung/Anleitung v2.docx
@@ -1,6 +1,6 @@
 
 <file path=word/document.xml><?xml version="1.0" encoding="utf-8"?>
-<w:document xmlns:wpc="http://schemas.microsoft.com/office/word/2010/wordprocessingCanvas" xmlns:cx="http://schemas.microsoft.com/office/drawing/2014/chartex" xmlns:cx1="http://schemas.microsoft.com/office/drawing/2015/9/8/chartex" xmlns:cx2="http://schemas.microsoft.com/office/drawing/2015/10/21/chartex" xmlns:cx3="http://schemas.microsoft.com/office/drawing/2016/5/9/chartex" xmlns:cx4="http://schemas.microsoft.com/office/drawing/2016/5/10/chartex" xmlns:cx5="http://schemas.microsoft.com/office/drawing/2016/5/11/chartex" xmlns:cx6="http://schemas.microsoft.com/office/drawing/2016/5/12/chartex" xmlns:cx7="http://schemas.microsoft.com/office/drawing/2016/5/13/chartex" xmlns:cx8="http://schemas.microsoft.com/office/drawing/2016/5/14/chartex" xmlns:mc="http://schemas.openxmlformats.org/markup-compatibility/2006" xmlns:aink="http://schemas.microsoft.com/office/drawing/2016/ink" xmlns:am3d="http://schemas.microsoft.com/office/drawing/2017/model3d" xmlns:o="urn:schemas-microsoft-com:office:office" xmlns:r="http://schemas.openxmlformats.org/officeDocument/2006/relationships" xmlns:m="http://schemas.openxmlformats.org/officeDocument/2006/math" xmlns:v="urn:schemas-microsoft-com:vml" xmlns:wp14="http://schemas.microsoft.com/office/word/2010/wordprocessingDrawing" xmlns:wp="http://schemas.openxmlformats.org/drawingml/2006/wordprocessingDrawing" xmlns:w10="urn:schemas-microsoft-com:office:word" xmlns:w="http://schemas.openxmlformats.org/wordprocessingml/2006/main" xmlns:w14="http://schemas.microsoft.com/office/word/2010/wordml" xmlns:w15="http://schemas.microsoft.com/office/word/2012/wordml" xmlns:w16cex="http://schemas.microsoft.com/office/word/2018/wordml/cex" xmlns:w16cid="http://schemas.microsoft.com/office/word/2016/wordml/cid" xmlns:w16="http://schemas.microsoft.com/office/word/2018/wordml" xmlns:w16sdtdh="http://schemas.microsoft.com/office/word/2020/wordml/sdtdatahash" xmlns:w16se="http://schemas.microsoft.com/office/word/2015/wordml/symex" xmlns:wpg="http://schemas.microsoft.com/office/word/2010/wordprocessingGroup" xmlns:wpi="http://schemas.microsoft.com/office/word/2010/wordprocessingInk" xmlns:wne="http://schemas.microsoft.com/office/word/2006/wordml" xmlns:wps="http://schemas.microsoft.com/office/word/2010/wordprocessingShape" mc:Ignorable="w14 w15 w16se w16cid w16 w16cex w16sdtdh wp14">
+<w:document xmlns:wpc="http://schemas.microsoft.com/office/word/2010/wordprocessingCanvas" xmlns:cx="http://schemas.microsoft.com/office/drawing/2014/chartex" xmlns:mc="http://schemas.openxmlformats.org/markup-compatibility/2006" xmlns:o="urn:schemas-microsoft-com:office:office" xmlns:r="http://schemas.openxmlformats.org/officeDocument/2006/relationships" xmlns:m="http://schemas.openxmlformats.org/officeDocument/2006/math" xmlns:v="urn:schemas-microsoft-com:vml" xmlns:wp14="http://schemas.microsoft.com/office/word/2010/wordprocessingDrawing" xmlns:wp="http://schemas.openxmlformats.org/drawingml/2006/wordprocessingDrawing" xmlns:w10="urn:schemas-microsoft-com:office:word" xmlns:w="http://schemas.openxmlformats.org/wordprocessingml/2006/main" xmlns:w14="http://schemas.microsoft.com/office/word/2010/wordml" xmlns:w15="http://schemas.microsoft.com/office/word/2012/wordml" xmlns:w16se="http://schemas.microsoft.com/office/word/2015/wordml/symex" xmlns:wpg="http://schemas.microsoft.com/office/word/2010/wordprocessingGroup" xmlns:wpi="http://schemas.microsoft.com/office/word/2010/wordprocessingInk" xmlns:wne="http://schemas.microsoft.com/office/word/2006/wordml" xmlns:wps="http://schemas.microsoft.com/office/word/2010/wordprocessingShape" mc:Ignorable="w14 w15 w16se wp14">
   <w:body>
     <w:p>
       <w:pPr>
@@ -38,7 +38,27 @@
           <w:sz w:val="28"/>
           <w:szCs w:val="28"/>
         </w:rPr>
-        <w:t xml:space="preserve"> Seas:</w:t>
+        <w:t xml:space="preserve"> </w:t>
+      </w:r>
+      <w:proofErr w:type="spellStart"/>
+      <w:r>
+        <w:rPr>
+          <w:b/>
+          <w:bCs/>
+          <w:sz w:val="28"/>
+          <w:szCs w:val="28"/>
+        </w:rPr>
+        <w:t>Seas</w:t>
+      </w:r>
+      <w:proofErr w:type="spellEnd"/>
+      <w:r>
+        <w:rPr>
+          <w:b/>
+          <w:bCs/>
+          <w:sz w:val="28"/>
+          <w:szCs w:val="28"/>
+        </w:rPr>
+        <w:t>:</w:t>
       </w:r>
     </w:p>
     <w:p>
@@ -139,7 +159,15 @@
       </w:r>
       <w:proofErr w:type="spellEnd"/>
       <w:r>
-        <w:t xml:space="preserve"> Seas ist ein kooperatives Story-Spiel</w:t>
+        <w:t xml:space="preserve"> </w:t>
+      </w:r>
+      <w:proofErr w:type="spellStart"/>
+      <w:r>
+        <w:t>Seas</w:t>
+      </w:r>
+      <w:proofErr w:type="spellEnd"/>
+      <w:r>
+        <w:t xml:space="preserve"> ist ein kooperatives Story-Spiel</w:t>
       </w:r>
       <w:r>
         <w:t>.</w:t>
@@ -405,7 +433,23 @@
           <w:b/>
           <w:bCs/>
         </w:rPr>
-        <w:t>-Seas-</w:t>
+        <w:t>-</w:t>
+      </w:r>
+      <w:proofErr w:type="spellStart"/>
+      <w:r>
+        <w:rPr>
+          <w:b/>
+          <w:bCs/>
+        </w:rPr>
+        <w:t>Seas</w:t>
+      </w:r>
+      <w:proofErr w:type="spellEnd"/>
+      <w:r>
+        <w:rPr>
+          <w:b/>
+          <w:bCs/>
+        </w:rPr>
+        <w:t>-</w:t>
       </w:r>
       <w:r>
         <w:rPr>
@@ -421,15 +465,7 @@
         <w:t xml:space="preserve"> </w:t>
       </w:r>
       <w:r>
-        <w:t xml:space="preserve">Der Spielaufbau und Ablauf </w:t>
-      </w:r>
-      <w:proofErr w:type="gramStart"/>
-      <w:r>
-        <w:t>wird</w:t>
-      </w:r>
-      <w:proofErr w:type="gramEnd"/>
-      <w:r>
-        <w:t xml:space="preserve"> euch in der ersten Mission von der </w:t>
+        <w:t xml:space="preserve">Der Spielaufbau und Ablauf wird euch in der ersten Mission von der </w:t>
       </w:r>
       <w:proofErr w:type="spellStart"/>
       <w:r>
@@ -437,7 +473,15 @@
       </w:r>
       <w:proofErr w:type="spellEnd"/>
       <w:r>
-        <w:t>-Seas-App erklärt.</w:t>
+        <w:t>-</w:t>
+      </w:r>
+      <w:proofErr w:type="spellStart"/>
+      <w:r>
+        <w:t>Seas</w:t>
+      </w:r>
+      <w:proofErr w:type="spellEnd"/>
+      <w:r>
+        <w:t>-App erklärt.</w:t>
       </w:r>
       <w:r>
         <w:t xml:space="preserve"> </w:t>
@@ -484,7 +528,23 @@
           <w:b/>
           <w:bCs/>
         </w:rPr>
-        <w:t>-Seas-App und startet direkt in</w:t>
+        <w:t>-</w:t>
+      </w:r>
+      <w:proofErr w:type="spellStart"/>
+      <w:r>
+        <w:rPr>
+          <w:b/>
+          <w:bCs/>
+        </w:rPr>
+        <w:t>Seas</w:t>
+      </w:r>
+      <w:proofErr w:type="spellEnd"/>
+      <w:r>
+        <w:rPr>
+          <w:b/>
+          <w:bCs/>
+        </w:rPr>
+        <w:t>-App und startet direkt in</w:t>
       </w:r>
       <w:r>
         <w:rPr>
@@ -1086,13 +1146,15 @@
       </w:r>
       <w:proofErr w:type="spellEnd"/>
       <w:r>
-        <w:t xml:space="preserve"> Seas führt ihr jeden Zug gemeinsam als Crew aus.</w:t>
-      </w:r>
-      <w:r>
         <w:t xml:space="preserve"> </w:t>
       </w:r>
-      <w:r>
-        <w:t xml:space="preserve">Der Ablauf eines typischen Spielzugs sieht </w:t>
+      <w:proofErr w:type="spellStart"/>
+      <w:r>
+        <w:t>Seas</w:t>
+      </w:r>
+      <w:proofErr w:type="spellEnd"/>
+      <w:r>
+        <w:t xml:space="preserve"> führt ihr jeden Zug gemeinsam als Crew aus. Der Ablauf eines typischen Spielzugs sieht </w:t>
       </w:r>
       <w:r>
         <w:t xml:space="preserve">dabei </w:t>
@@ -1907,7 +1969,19 @@
         <w:rPr>
           <w:b/>
         </w:rPr>
-        <w:t>Der Effekt des gewählten Körperteils wird dann im Kampf verwendet.</w:t>
+        <w:t xml:space="preserve">Der Effekt des gewählten Körperteils wird dann im Kampf </w:t>
+      </w:r>
+      <w:r>
+        <w:rPr>
+          <w:b/>
+        </w:rPr>
+        <w:t>aktiviert</w:t>
+      </w:r>
+      <w:r>
+        <w:rPr>
+          <w:b/>
+        </w:rPr>
+        <w:t>.</w:t>
       </w:r>
       <w:r>
         <w:rPr>
@@ -1915,6 +1989,8 @@
         </w:rPr>
         <w:t xml:space="preserve"> Könnt ihr mit euren Würfeln nach den drei Würfen keine der Würfelkombinationen eures Abenteurers bilden, könnt ihr in diesem Kampf leider keinen Schaden verursachen.</w:t>
       </w:r>
+      <w:bookmarkStart w:id="0" w:name="_GoBack"/>
+      <w:bookmarkEnd w:id="0"/>
     </w:p>
     <w:p>
       <w:pPr>
@@ -2217,13 +2293,7 @@
       </w:r>
       <w:r>
         <w:br/>
-        <w:t xml:space="preserve">Die App gibt an, welcher Abenteurer welches Körperteil verliert. Die entsprechende Körperteil-Karte wird </w:t>
-      </w:r>
-      <w:r>
-        <w:t>zurück auf den Stapel mit den Körperteil-Karten gelegt</w:t>
-      </w:r>
-      <w:r>
-        <w:t xml:space="preserve">. </w:t>
+        <w:t xml:space="preserve">Die App gibt an, welcher Abenteurer welches Körperteil verliert. Die entsprechende Körperteil-Karte wird zurück auf den Stapel mit den Körperteil-Karten gelegt. </w:t>
       </w:r>
       <w:r>
         <w:t>Sollte sich an der angegebenen Stelle kein</w:t>
@@ -2478,7 +2548,7 @@
 </file>
 
 <file path=word/numbering.xml><?xml version="1.0" encoding="utf-8"?>
-<w:numbering xmlns:wpc="http://schemas.microsoft.com/office/word/2010/wordprocessingCanvas" xmlns:cx="http://schemas.microsoft.com/office/drawing/2014/chartex" xmlns:cx1="http://schemas.microsoft.com/office/drawing/2015/9/8/chartex" xmlns:cx2="http://schemas.microsoft.com/office/drawing/2015/10/21/chartex" xmlns:cx3="http://schemas.microsoft.com/office/drawing/2016/5/9/chartex" xmlns:cx4="http://schemas.microsoft.com/office/drawing/2016/5/10/chartex" xmlns:cx5="http://schemas.microsoft.com/office/drawing/2016/5/11/chartex" xmlns:cx6="http://schemas.microsoft.com/office/drawing/2016/5/12/chartex" xmlns:cx7="http://schemas.microsoft.com/office/drawing/2016/5/13/chartex" xmlns:cx8="http://schemas.microsoft.com/office/drawing/2016/5/14/chartex" xmlns:mc="http://schemas.openxmlformats.org/markup-compatibility/2006" xmlns:aink="http://schemas.microsoft.com/office/drawing/2016/ink" xmlns:am3d="http://schemas.microsoft.com/office/drawing/2017/model3d" xmlns:o="urn:schemas-microsoft-com:office:office" xmlns:r="http://schemas.openxmlformats.org/officeDocument/2006/relationships" xmlns:m="http://schemas.openxmlformats.org/officeDocument/2006/math" xmlns:v="urn:schemas-microsoft-com:vml" xmlns:wp14="http://schemas.microsoft.com/office/word/2010/wordprocessingDrawing" xmlns:wp="http://schemas.openxmlformats.org/drawingml/2006/wordprocessingDrawing" xmlns:w10="urn:schemas-microsoft-com:office:word" xmlns:w="http://schemas.openxmlformats.org/wordprocessingml/2006/main" xmlns:w14="http://schemas.microsoft.com/office/word/2010/wordml" xmlns:w15="http://schemas.microsoft.com/office/word/2012/wordml" xmlns:w16cex="http://schemas.microsoft.com/office/word/2018/wordml/cex" xmlns:w16cid="http://schemas.microsoft.com/office/word/2016/wordml/cid" xmlns:w16="http://schemas.microsoft.com/office/word/2018/wordml" xmlns:w16sdtdh="http://schemas.microsoft.com/office/word/2020/wordml/sdtdatahash" xmlns:w16se="http://schemas.microsoft.com/office/word/2015/wordml/symex" xmlns:wpg="http://schemas.microsoft.com/office/word/2010/wordprocessingGroup" xmlns:wpi="http://schemas.microsoft.com/office/word/2010/wordprocessingInk" xmlns:wne="http://schemas.microsoft.com/office/word/2006/wordml" xmlns:wps="http://schemas.microsoft.com/office/word/2010/wordprocessingShape" mc:Ignorable="w14 w15 w16se w16cid w16 w16cex w16sdtdh wp14">
+<w:numbering xmlns:wpc="http://schemas.microsoft.com/office/word/2010/wordprocessingCanvas" xmlns:cx="http://schemas.microsoft.com/office/drawing/2014/chartex" xmlns:mc="http://schemas.openxmlformats.org/markup-compatibility/2006" xmlns:o="urn:schemas-microsoft-com:office:office" xmlns:r="http://schemas.openxmlformats.org/officeDocument/2006/relationships" xmlns:m="http://schemas.openxmlformats.org/officeDocument/2006/math" xmlns:v="urn:schemas-microsoft-com:vml" xmlns:wp14="http://schemas.microsoft.com/office/word/2010/wordprocessingDrawing" xmlns:wp="http://schemas.openxmlformats.org/drawingml/2006/wordprocessingDrawing" xmlns:w10="urn:schemas-microsoft-com:office:word" xmlns:w="http://schemas.openxmlformats.org/wordprocessingml/2006/main" xmlns:w14="http://schemas.microsoft.com/office/word/2010/wordml" xmlns:w15="http://schemas.microsoft.com/office/word/2012/wordml" xmlns:w16se="http://schemas.microsoft.com/office/word/2015/wordml/symex" xmlns:wpg="http://schemas.microsoft.com/office/word/2010/wordprocessingGroup" xmlns:wpi="http://schemas.microsoft.com/office/word/2010/wordprocessingInk" xmlns:wne="http://schemas.microsoft.com/office/word/2006/wordml" xmlns:wps="http://schemas.microsoft.com/office/word/2010/wordprocessingShape" mc:Ignorable="w14 w15 w16se wp14">
   <w:abstractNum w:abstractNumId="0" w15:restartNumberingAfterBreak="0">
     <w:nsid w:val="051B1D57"/>
     <w:multiLevelType w:val="hybridMultilevel"/>
@@ -2783,7 +2853,7 @@
 </file>
 
 <file path=word/styles.xml><?xml version="1.0" encoding="utf-8"?>
-<w:styles xmlns:mc="http://schemas.openxmlformats.org/markup-compatibility/2006" xmlns:r="http://schemas.openxmlformats.org/officeDocument/2006/relationships" xmlns:w="http://schemas.openxmlformats.org/wordprocessingml/2006/main" xmlns:w14="http://schemas.microsoft.com/office/word/2010/wordml" xmlns:w15="http://schemas.microsoft.com/office/word/2012/wordml" xmlns:w16cex="http://schemas.microsoft.com/office/word/2018/wordml/cex" xmlns:w16cid="http://schemas.microsoft.com/office/word/2016/wordml/cid" xmlns:w16="http://schemas.microsoft.com/office/word/2018/wordml" xmlns:w16sdtdh="http://schemas.microsoft.com/office/word/2020/wordml/sdtdatahash" xmlns:w16se="http://schemas.microsoft.com/office/word/2015/wordml/symex" mc:Ignorable="w14 w15 w16se w16cid w16 w16cex w16sdtdh">
+<w:styles xmlns:mc="http://schemas.openxmlformats.org/markup-compatibility/2006" xmlns:r="http://schemas.openxmlformats.org/officeDocument/2006/relationships" xmlns:w="http://schemas.openxmlformats.org/wordprocessingml/2006/main" xmlns:w14="http://schemas.microsoft.com/office/word/2010/wordml" xmlns:w15="http://schemas.microsoft.com/office/word/2012/wordml" xmlns:w16se="http://schemas.microsoft.com/office/word/2015/wordml/symex" mc:Ignorable="w14 w15 w16se">
   <w:docDefaults>
     <w:rPrDefault>
       <w:rPr>
@@ -2799,7 +2869,7 @@
       </w:pPr>
     </w:pPrDefault>
   </w:docDefaults>
-  <w:latentStyles w:defLockedState="0" w:defUIPriority="99" w:defSemiHidden="0" w:defUnhideWhenUsed="0" w:defQFormat="0" w:count="376">
+  <w:latentStyles w:defLockedState="0" w:defUIPriority="99" w:defSemiHidden="0" w:defUnhideWhenUsed="0" w:defQFormat="0" w:count="371">
     <w:lsdException w:name="Normal" w:uiPriority="0" w:qFormat="1"/>
     <w:lsdException w:name="heading 1" w:uiPriority="9" w:qFormat="1"/>
     <w:lsdException w:name="heading 2" w:semiHidden="1" w:uiPriority="9" w:unhideWhenUsed="1" w:qFormat="1"/>
@@ -3171,11 +3241,6 @@
     <w:lsdException w:name="List Table 5 Dark Accent 6" w:uiPriority="50"/>
     <w:lsdException w:name="List Table 6 Colorful Accent 6" w:uiPriority="51"/>
     <w:lsdException w:name="List Table 7 Colorful Accent 6" w:uiPriority="52"/>
-    <w:lsdException w:name="Mention" w:semiHidden="1" w:unhideWhenUsed="1"/>
-    <w:lsdException w:name="Smart Hyperlink" w:semiHidden="1" w:unhideWhenUsed="1"/>
-    <w:lsdException w:name="Hashtag" w:semiHidden="1" w:unhideWhenUsed="1"/>
-    <w:lsdException w:name="Unresolved Mention" w:semiHidden="1" w:unhideWhenUsed="1"/>
-    <w:lsdException w:name="Smart Link" w:semiHidden="1" w:unhideWhenUsed="1"/>
   </w:latentStyles>
   <w:style w:type="paragraph" w:default="1" w:styleId="Standard">
     <w:name w:val="Normal"/>

</xml_diff>